<commit_message>
Updated the schedule in the Test Plan Document with revised timings
</commit_message>
<xml_diff>
--- a/Test Documentation/Test Plan.docx
+++ b/Test Documentation/Test Plan.docx
@@ -594,7 +594,7 @@
           <w:b w:val="1"/>
           <w:rtl w:val="0"/>
         </w:rPr>
-        <w:t xml:space="preserve">Test Case Design and Preparation-&gt;Estimated Effort:12 Person-Hours</w:t>
+        <w:t xml:space="preserve">Test Case Design and Preparation-&gt;Estimated Effort:18 Person-Hours</w:t>
       </w:r>
     </w:p>
     <w:p>
@@ -634,7 +634,7 @@
           <w:b w:val="1"/>
           <w:rtl w:val="0"/>
         </w:rPr>
-        <w:t xml:space="preserve">Test Execution-&gt;Estimated Effort:18 Person-Hours</w:t>
+        <w:t xml:space="preserve">Test Execution-&gt;Estimated Effort:32 Person-Hours</w:t>
       </w:r>
     </w:p>
     <w:p>
@@ -654,7 +654,7 @@
           <w:b w:val="1"/>
           <w:rtl w:val="0"/>
         </w:rPr>
-        <w:t xml:space="preserve">Test Reporting and Closure:6 Person-Hours</w:t>
+        <w:t xml:space="preserve">Test Reporting and Closure:18 Person-Hours</w:t>
       </w:r>
     </w:p>
     <w:p>
@@ -682,7 +682,7 @@
           <w:b w:val="1"/>
           <w:rtl w:val="0"/>
         </w:rPr>
-        <w:t xml:space="preserve">A Week:</w:t>
+        <w:t xml:space="preserve">10 Days:</w:t>
       </w:r>
     </w:p>
     <w:p>
@@ -701,7 +701,7 @@
           <w:b w:val="1"/>
           <w:rtl w:val="0"/>
         </w:rPr>
-        <w:t xml:space="preserve">Day 1-2:Test Planning and Test Case Design.</w:t>
+        <w:t xml:space="preserve">Day 1-3:Test Planning and Test Case Design.</w:t>
       </w:r>
     </w:p>
     <w:p>
@@ -721,7 +721,7 @@
           <w:b w:val="1"/>
           <w:rtl w:val="0"/>
         </w:rPr>
-        <w:t xml:space="preserve">Day 3-5:Test Execution.</w:t>
+        <w:t xml:space="preserve">Day 4-7:Test Execution.</w:t>
       </w:r>
     </w:p>
     <w:p>
@@ -741,7 +741,7 @@
           <w:b w:val="1"/>
           <w:rtl w:val="0"/>
         </w:rPr>
-        <w:t xml:space="preserve">Day 6:Test Completion and Documentation.</w:t>
+        <w:t xml:space="preserve">Day 8-9:Test Completion and Documentation.</w:t>
       </w:r>
     </w:p>
     <w:p>
@@ -761,7 +761,7 @@
           <w:b w:val="1"/>
           <w:rtl w:val="0"/>
         </w:rPr>
-        <w:t xml:space="preserve">Day 7:Test Closure and Review.</w:t>
+        <w:t xml:space="preserve">Day 10:Test Closure and Review.</w:t>
       </w:r>
       <w:r>
         <w:rPr>
@@ -1096,7 +1096,7 @@
         <w:rPr>
           <w:rtl w:val="0"/>
         </w:rPr>
-        <w:t xml:space="preserve">Test Completion and Reporting:</w:t>
+        <w:t xml:space="preserve">Test Completion:</w:t>
       </w:r>
     </w:p>
     <w:p>
@@ -1120,22 +1120,15 @@
     </w:p>
     <w:p>
       <w:pPr>
-        <w:numPr>
-          <w:ilvl w:val="0"/>
-          <w:numId w:val="3"/>
-        </w:numPr>
-        <w:ind w:left="720" w:hanging="360"/>
-        <w:rPr>
-          <w:b w:val="1"/>
-          <w:u w:val="none"/>
-        </w:rPr>
-      </w:pPr>
-      <w:r>
-        <w:rPr>
-          <w:b w:val="1"/>
-          <w:rtl w:val="0"/>
-        </w:rPr>
-        <w:t xml:space="preserve">Analyze the test results and prepare the test summary report.</w:t>
+        <w:ind w:left="720" w:firstLine="0"/>
+        <w:rPr>
+          <w:b w:val="1"/>
+        </w:rPr>
+      </w:pPr>
+      <w:r>
+        <w:rPr>
+          <w:rtl w:val="0"/>
+        </w:rPr>
       </w:r>
     </w:p>
     <w:sectPr>

</xml_diff>